<commit_message>
Design: Client must receive >=W acks to treat the req complete
Signed-off-by: Dong Yuan <yuandong1222@gmail.com>
</commit_message>
<xml_diff>
--- a/doc/CCeph分布式协议设计.docx
+++ b/doc/CCeph分布式协议设计.docx
@@ -161,9 +161,6 @@
     <w:p>
       <w:pPr>
         <w:pStyle w:val="2"/>
-        <w:rPr>
-          <w:rFonts w:hint="eastAsia"/>
-        </w:rPr>
       </w:pPr>
       <w:r>
         <w:t>1.1</w:t>
@@ -372,9 +369,6 @@
     <w:p>
       <w:pPr>
         <w:pStyle w:val="2"/>
-        <w:rPr>
-          <w:rFonts w:hint="eastAsia"/>
-        </w:rPr>
       </w:pPr>
       <w:r>
         <w:t xml:space="preserve">1.2 </w:t>
@@ -423,7 +417,7 @@
         <w:spacing w:line="360" w:lineRule="auto"/>
         <w:ind w:firstLineChars="0"/>
         <w:rPr>
-          <w:rFonts w:ascii="宋体" w:eastAsia="宋体" w:hAnsi="SimSun" w:hint="eastAsia"/>
+          <w:rFonts w:ascii="宋体" w:eastAsia="宋体" w:hAnsi="SimSun"/>
         </w:rPr>
       </w:pPr>
       <w:r>
@@ -1254,7 +1248,7 @@
         <w:spacing w:line="360" w:lineRule="auto"/>
         <w:ind w:firstLineChars="200" w:firstLine="480"/>
         <w:rPr>
-          <w:rFonts w:ascii="宋体" w:eastAsia="宋体" w:hAnsi="SimSun" w:hint="eastAsia"/>
+          <w:rFonts w:ascii="宋体" w:eastAsia="宋体" w:hAnsi="SimSun"/>
         </w:rPr>
       </w:pPr>
       <w:r>
@@ -1735,9 +1729,6 @@
     <w:p>
       <w:pPr>
         <w:pStyle w:val="1"/>
-        <w:rPr>
-          <w:rFonts w:hint="eastAsia"/>
-        </w:rPr>
       </w:pPr>
       <w:r>
         <w:rPr>
@@ -1822,9 +1813,6 @@
     <w:p>
       <w:pPr>
         <w:pStyle w:val="a7"/>
-        <w:rPr>
-          <w:rFonts w:hint="eastAsia"/>
-        </w:rPr>
       </w:pPr>
       <w:r>
         <w:rPr>
@@ -1923,7 +1911,6 @@
       <w:pPr>
         <w:pStyle w:val="a7"/>
         <w:rPr>
-          <w:rFonts w:hint="eastAsia"/>
           <w:b/>
         </w:rPr>
       </w:pPr>
@@ -1952,6 +1939,9 @@
         <w:jc w:val="center"/>
       </w:pPr>
       <w:r>
+        <w:rPr>
+          <w:noProof/>
+        </w:rPr>
         <w:drawing>
           <wp:inline distT="0" distB="0" distL="0" distR="0" wp14:anchorId="429B4FEC" wp14:editId="7CC3516A">
             <wp:extent cx="1933252" cy="1129206"/>
@@ -2254,7 +2244,6 @@
       <w:pPr>
         <w:pStyle w:val="a7"/>
         <w:rPr>
-          <w:rFonts w:hint="eastAsia"/>
           <w:b/>
         </w:rPr>
       </w:pPr>
@@ -2288,11 +2277,11 @@
     <w:p>
       <w:pPr>
         <w:jc w:val="center"/>
-        <w:rPr>
-          <w:rFonts w:hint="eastAsia"/>
-        </w:rPr>
-      </w:pPr>
-      <w:r>
+      </w:pPr>
+      <w:r>
+        <w:rPr>
+          <w:noProof/>
+        </w:rPr>
         <w:drawing>
           <wp:inline distT="0" distB="0" distL="0" distR="0" wp14:anchorId="46AAC6B6" wp14:editId="3284E751">
             <wp:extent cx="2952296" cy="1918281"/>
@@ -2333,9 +2322,6 @@
     <w:p>
       <w:pPr>
         <w:pStyle w:val="a7"/>
-        <w:rPr>
-          <w:rFonts w:hint="eastAsia"/>
-        </w:rPr>
       </w:pPr>
       <w:r>
         <w:t>投票的目的</w:t>
@@ -2385,9 +2371,6 @@
     <w:p>
       <w:pPr>
         <w:pStyle w:val="a7"/>
-        <w:rPr>
-          <w:rFonts w:hint="eastAsia"/>
-        </w:rPr>
       </w:pPr>
       <w:r>
         <w:t>（1）</w:t>
@@ -2846,9 +2829,6 @@
     <w:p>
       <w:pPr>
         <w:pStyle w:val="a7"/>
-        <w:rPr>
-          <w:rFonts w:hint="eastAsia"/>
-        </w:rPr>
       </w:pPr>
       <w:r>
         <w:t>（</w:t>
@@ -3233,7 +3213,6 @@
       <w:pPr>
         <w:pStyle w:val="a7"/>
         <w:rPr>
-          <w:rFonts w:hint="eastAsia"/>
           <w:b/>
         </w:rPr>
       </w:pPr>
@@ -3260,11 +3239,11 @@
     <w:p>
       <w:pPr>
         <w:jc w:val="center"/>
-        <w:rPr>
-          <w:rFonts w:hint="eastAsia"/>
-        </w:rPr>
-      </w:pPr>
-      <w:r>
+      </w:pPr>
+      <w:r>
+        <w:rPr>
+          <w:noProof/>
+        </w:rPr>
         <w:drawing>
           <wp:inline distT="0" distB="0" distL="0" distR="0" wp14:anchorId="07E694A4" wp14:editId="24FE1FCA">
             <wp:extent cx="2999416" cy="1725906"/>
@@ -3307,7 +3286,13 @@
         <w:pStyle w:val="a7"/>
       </w:pPr>
       <w:r>
-        <w:t>当任意一个</w:t>
+        <w:t>当</w:t>
+      </w:r>
+      <w:r>
+        <w:rPr>
+          <w:rFonts w:hint="eastAsia"/>
+        </w:rPr>
+        <w:t>一个</w:t>
       </w:r>
       <w:r>
         <w:t>Rep收到</w:t>
@@ -3334,7 +3319,22 @@
         <w:t>应用</w:t>
       </w:r>
       <w:r>
-        <w:t>操作后，</w:t>
+        <w:t>操作</w:t>
+      </w:r>
+      <w:r>
+        <w:t>（</w:t>
+      </w:r>
+      <w:r>
+        <w:rPr>
+          <w:rFonts w:hint="eastAsia"/>
+        </w:rPr>
+        <w:t>Apply</w:t>
+      </w:r>
+      <w:r>
+        <w:t>）</w:t>
+      </w:r>
+      <w:r>
+        <w:t>后，</w:t>
       </w:r>
       <w:r>
         <w:rPr>
@@ -3350,6 +3350,24 @@
       <w:pPr>
         <w:pStyle w:val="a7"/>
       </w:pPr>
+      <w:r>
+        <w:t>对于</w:t>
+      </w:r>
+      <w:r>
+        <w:rPr>
+          <w:rFonts w:hint="eastAsia"/>
+        </w:rPr>
+        <w:t>客户端</w:t>
+      </w:r>
+      <w:r>
+        <w:rPr>
+          <w:rFonts w:hint="eastAsia"/>
+        </w:rPr>
+        <w:t>来说</w:t>
+      </w:r>
+      <w:r>
+        <w:t>，</w:t>
+      </w:r>
       <w:r>
         <w:t>写请求</w:t>
       </w:r>
@@ -3376,10 +3394,13 @@
         <w:t>如果客户端收到了</w:t>
       </w:r>
       <w:r>
-        <w:rPr>
-          <w:rFonts w:hint="eastAsia"/>
-        </w:rPr>
-        <w:t>任意</w:t>
+        <w:t>&gt;=W</w:t>
+      </w:r>
+      <w:r>
+        <w:rPr>
+          <w:rFonts w:hint="eastAsia"/>
+        </w:rPr>
+        <w:t>个</w:t>
       </w:r>
       <w:r>
         <w:t>Rep的</w:t>
@@ -3400,11 +3421,13 @@
         <w:t>则</w:t>
       </w:r>
       <w:r>
-        <w:t>客户端都可以认为请求已完成。</w:t>
+        <w:t>客户端都可以认为请求已完成</w:t>
       </w:r>
       <w:r>
         <w:t>（</w:t>
       </w:r>
+      <w:bookmarkStart w:id="0" w:name="_GoBack"/>
+      <w:bookmarkEnd w:id="0"/>
       <w:r>
         <w:rPr>
           <w:rFonts w:hint="eastAsia"/>
@@ -3413,6 +3436,9 @@
       </w:r>
       <w:r>
         <w:t>）</w:t>
+      </w:r>
+      <w:r>
+        <w:t>。</w:t>
       </w:r>
     </w:p>
     <w:p>
@@ -3485,6 +3511,67 @@
     </w:p>
     <w:p>
       <w:pPr>
+        <w:pStyle w:val="a7"/>
+      </w:pPr>
+      <w:r>
+        <w:t>客户端在收到失败请求时，</w:t>
+      </w:r>
+      <w:r>
+        <w:rPr>
+          <w:rFonts w:hint="eastAsia"/>
+        </w:rPr>
+        <w:t>需要</w:t>
+      </w:r>
+      <w:r>
+        <w:t>重试。</w:t>
+      </w:r>
+      <w:r>
+        <w:rPr>
+          <w:color w:val="FF0000"/>
+        </w:rPr>
+        <w:t>（</w:t>
+      </w:r>
+      <w:r>
+        <w:rPr>
+          <w:rFonts w:hint="eastAsia"/>
+          <w:color w:val="FF0000"/>
+        </w:rPr>
+        <w:t>完整的客户端</w:t>
+      </w:r>
+      <w:r>
+        <w:rPr>
+          <w:color w:val="FF0000"/>
+        </w:rPr>
+        <w:t>逻辑</w:t>
+      </w:r>
+      <w:r>
+        <w:rPr>
+          <w:rFonts w:hint="eastAsia"/>
+          <w:color w:val="FF0000"/>
+        </w:rPr>
+        <w:t>是</w:t>
+      </w:r>
+      <w:r>
+        <w:rPr>
+          <w:color w:val="FF0000"/>
+        </w:rPr>
+        <w:t>什么样子的</w:t>
+      </w:r>
+      <w:r>
+        <w:rPr>
+          <w:color w:val="FF0000"/>
+        </w:rPr>
+        <w:t>？</w:t>
+      </w:r>
+      <w:r>
+        <w:rPr>
+          <w:color w:val="FF0000"/>
+        </w:rPr>
+        <w:t>）</w:t>
+      </w:r>
+    </w:p>
+    <w:p>
+      <w:pPr>
         <w:pStyle w:val="2"/>
       </w:pPr>
       <w:r>
@@ -3502,10 +3589,15 @@
     </w:p>
     <w:p>
       <w:pPr>
+        <w:pStyle w:val="a7"/>
+        <w:rPr>
+          <w:rFonts w:hint="eastAsia"/>
+        </w:rPr>
+      </w:pPr>
+    </w:p>
+    <w:p>
+      <w:pPr>
         <w:pStyle w:val="2"/>
-        <w:rPr>
-          <w:rFonts w:hint="eastAsia"/>
-        </w:rPr>
       </w:pPr>
       <w:r>
         <w:rPr>
@@ -3519,6 +3611,23 @@
     </w:p>
     <w:p>
       <w:pPr>
+        <w:pStyle w:val="a7"/>
+      </w:pPr>
+      <w:r>
+        <w:t>删除被视作一条特殊的写操作，</w:t>
+      </w:r>
+      <w:r>
+        <w:rPr>
+          <w:rFonts w:hint="eastAsia"/>
+        </w:rPr>
+        <w:t>其</w:t>
+      </w:r>
+      <w:r>
+        <w:t>流程与写操作完全相同。</w:t>
+      </w:r>
+    </w:p>
+    <w:p>
+      <w:pPr>
         <w:pStyle w:val="1"/>
       </w:pPr>
       <w:r>
@@ -3565,9 +3674,6 @@
     <w:p>
       <w:pPr>
         <w:pStyle w:val="a7"/>
-        <w:rPr>
-          <w:rFonts w:hint="eastAsia"/>
-        </w:rPr>
       </w:pPr>
       <w:r>
         <w:rPr>
@@ -3650,8 +3756,6 @@
         </w:rPr>
         <w:t>变更</w:t>
       </w:r>
-      <w:bookmarkStart w:id="0" w:name="_GoBack"/>
-      <w:bookmarkEnd w:id="0"/>
     </w:p>
     <w:sectPr>
       <w:pgSz w:w="11900" w:h="16840"/>
@@ -4468,6 +4572,7 @@
   <w:style w:type="character" w:default="1" w:styleId="a0">
     <w:name w:val="Default Paragraph Font"/>
     <w:uiPriority w:val="1"/>
+    <w:semiHidden/>
     <w:unhideWhenUsed/>
   </w:style>
   <w:style w:type="table" w:default="1" w:styleId="a1">

</xml_diff>